<commit_message>
update unit testing doc
</commit_message>
<xml_diff>
--- a/Lecture4/Unit testing.docx
+++ b/Lecture4/Unit testing.docx
@@ -786,6 +786,283 @@
                     <a:xfrm>
                       <a:off x="0" y="0"/>
                       <a:ext cx="4961905" cy="4371429"/>
+                    </a:xfrm>
+                    <a:prstGeom prst="rect">
+                      <a:avLst/>
+                    </a:prstGeom>
+                  </pic:spPr>
+                </pic:pic>
+              </a:graphicData>
+            </a:graphic>
+          </wp:inline>
+        </w:drawing>
+      </w:r>
+    </w:p>
+    <w:p>
+      <w:pPr>
+        <w:rPr>
+          <w:sz w:val="32"/>
+          <w:szCs w:val="32"/>
+        </w:rPr>
+      </w:pPr>
+      <w:r>
+        <w:rPr>
+          <w:sz w:val="32"/>
+          <w:szCs w:val="32"/>
+        </w:rPr>
+        <w:br w:type="page"/>
+      </w:r>
+    </w:p>
+    <w:p>
+      <w:pPr>
+        <w:ind w:left="360"/>
+        <w:rPr>
+          <w:sz w:val="32"/>
+          <w:szCs w:val="32"/>
+        </w:rPr>
+      </w:pPr>
+      <w:r>
+        <w:rPr>
+          <w:sz w:val="32"/>
+          <w:szCs w:val="32"/>
+        </w:rPr>
+        <w:lastRenderedPageBreak/>
+        <w:t>MathLibrary.h</w:t>
+      </w:r>
+    </w:p>
+    <w:p>
+      <w:pPr>
+        <w:ind w:left="360"/>
+        <w:rPr>
+          <w:sz w:val="32"/>
+          <w:szCs w:val="32"/>
+        </w:rPr>
+      </w:pPr>
+      <w:r>
+        <w:rPr>
+          <w:noProof/>
+        </w:rPr>
+        <w:drawing>
+          <wp:inline distT="0" distB="0" distL="0" distR="0" wp14:anchorId="486D05D0" wp14:editId="0EB71AF8">
+            <wp:extent cx="4962525" cy="3777577"/>
+            <wp:effectExtent l="0" t="0" r="0" b="0"/>
+            <wp:docPr id="2" name="Picture 2"/>
+            <wp:cNvGraphicFramePr>
+              <a:graphicFrameLocks xmlns:a="http://schemas.openxmlformats.org/drawingml/2006/main" noChangeAspect="1"/>
+            </wp:cNvGraphicFramePr>
+            <a:graphic xmlns:a="http://schemas.openxmlformats.org/drawingml/2006/main">
+              <a:graphicData uri="http://schemas.openxmlformats.org/drawingml/2006/picture">
+                <pic:pic xmlns:pic="http://schemas.openxmlformats.org/drawingml/2006/picture">
+                  <pic:nvPicPr>
+                    <pic:cNvPr id="1" name=""/>
+                    <pic:cNvPicPr/>
+                  </pic:nvPicPr>
+                  <pic:blipFill>
+                    <a:blip r:embed="rId16"/>
+                    <a:stretch>
+                      <a:fillRect/>
+                    </a:stretch>
+                  </pic:blipFill>
+                  <pic:spPr>
+                    <a:xfrm>
+                      <a:off x="0" y="0"/>
+                      <a:ext cx="4969680" cy="3783024"/>
+                    </a:xfrm>
+                    <a:prstGeom prst="rect">
+                      <a:avLst/>
+                    </a:prstGeom>
+                  </pic:spPr>
+                </pic:pic>
+              </a:graphicData>
+            </a:graphic>
+          </wp:inline>
+        </w:drawing>
+      </w:r>
+    </w:p>
+    <w:p>
+      <w:pPr>
+        <w:ind w:left="360"/>
+        <w:rPr>
+          <w:sz w:val="32"/>
+          <w:szCs w:val="32"/>
+        </w:rPr>
+      </w:pPr>
+      <w:r>
+        <w:rPr>
+          <w:sz w:val="32"/>
+          <w:szCs w:val="32"/>
+        </w:rPr>
+        <w:t>MathLibrary.cpp</w:t>
+      </w:r>
+    </w:p>
+    <w:p>
+      <w:pPr>
+        <w:ind w:left="360"/>
+        <w:rPr>
+          <w:sz w:val="32"/>
+          <w:szCs w:val="32"/>
+        </w:rPr>
+      </w:pPr>
+      <w:r>
+        <w:rPr>
+          <w:noProof/>
+        </w:rPr>
+        <w:drawing>
+          <wp:inline distT="0" distB="0" distL="0" distR="0" wp14:anchorId="19592800" wp14:editId="6CAE9073">
+            <wp:extent cx="5162550" cy="3483166"/>
+            <wp:effectExtent l="0" t="0" r="0" b="3175"/>
+            <wp:docPr id="7" name="Picture 7"/>
+            <wp:cNvGraphicFramePr>
+              <a:graphicFrameLocks xmlns:a="http://schemas.openxmlformats.org/drawingml/2006/main" noChangeAspect="1"/>
+            </wp:cNvGraphicFramePr>
+            <a:graphic xmlns:a="http://schemas.openxmlformats.org/drawingml/2006/main">
+              <a:graphicData uri="http://schemas.openxmlformats.org/drawingml/2006/picture">
+                <pic:pic xmlns:pic="http://schemas.openxmlformats.org/drawingml/2006/picture">
+                  <pic:nvPicPr>
+                    <pic:cNvPr id="1" name=""/>
+                    <pic:cNvPicPr/>
+                  </pic:nvPicPr>
+                  <pic:blipFill>
+                    <a:blip r:embed="rId17"/>
+                    <a:stretch>
+                      <a:fillRect/>
+                    </a:stretch>
+                  </pic:blipFill>
+                  <pic:spPr>
+                    <a:xfrm>
+                      <a:off x="0" y="0"/>
+                      <a:ext cx="5165949" cy="3485459"/>
+                    </a:xfrm>
+                    <a:prstGeom prst="rect">
+                      <a:avLst/>
+                    </a:prstGeom>
+                  </pic:spPr>
+                </pic:pic>
+              </a:graphicData>
+            </a:graphic>
+          </wp:inline>
+        </w:drawing>
+      </w:r>
+    </w:p>
+    <w:p>
+      <w:pPr>
+        <w:ind w:left="360"/>
+        <w:rPr>
+          <w:sz w:val="32"/>
+          <w:szCs w:val="32"/>
+        </w:rPr>
+      </w:pPr>
+      <w:r>
+        <w:rPr>
+          <w:sz w:val="32"/>
+          <w:szCs w:val="32"/>
+        </w:rPr>
+        <w:lastRenderedPageBreak/>
+        <w:t>MathClient.cpp</w:t>
+      </w:r>
+    </w:p>
+    <w:p>
+      <w:pPr>
+        <w:ind w:left="360"/>
+        <w:rPr>
+          <w:sz w:val="32"/>
+          <w:szCs w:val="32"/>
+        </w:rPr>
+      </w:pPr>
+      <w:r>
+        <w:rPr>
+          <w:noProof/>
+        </w:rPr>
+        <w:drawing>
+          <wp:inline distT="0" distB="0" distL="0" distR="0" wp14:anchorId="523748C7" wp14:editId="742820A8">
+            <wp:extent cx="4114800" cy="3310092"/>
+            <wp:effectExtent l="0" t="0" r="0" b="5080"/>
+            <wp:docPr id="8" name="Picture 8"/>
+            <wp:cNvGraphicFramePr>
+              <a:graphicFrameLocks xmlns:a="http://schemas.openxmlformats.org/drawingml/2006/main" noChangeAspect="1"/>
+            </wp:cNvGraphicFramePr>
+            <a:graphic xmlns:a="http://schemas.openxmlformats.org/drawingml/2006/main">
+              <a:graphicData uri="http://schemas.openxmlformats.org/drawingml/2006/picture">
+                <pic:pic xmlns:pic="http://schemas.openxmlformats.org/drawingml/2006/picture">
+                  <pic:nvPicPr>
+                    <pic:cNvPr id="1" name=""/>
+                    <pic:cNvPicPr/>
+                  </pic:nvPicPr>
+                  <pic:blipFill>
+                    <a:blip r:embed="rId18"/>
+                    <a:stretch>
+                      <a:fillRect/>
+                    </a:stretch>
+                  </pic:blipFill>
+                  <pic:spPr>
+                    <a:xfrm>
+                      <a:off x="0" y="0"/>
+                      <a:ext cx="4119355" cy="3313757"/>
+                    </a:xfrm>
+                    <a:prstGeom prst="rect">
+                      <a:avLst/>
+                    </a:prstGeom>
+                  </pic:spPr>
+                </pic:pic>
+              </a:graphicData>
+            </a:graphic>
+          </wp:inline>
+        </w:drawing>
+      </w:r>
+    </w:p>
+    <w:p>
+      <w:pPr>
+        <w:ind w:left="360"/>
+        <w:rPr>
+          <w:sz w:val="32"/>
+          <w:szCs w:val="32"/>
+        </w:rPr>
+      </w:pPr>
+      <w:r>
+        <w:rPr>
+          <w:sz w:val="32"/>
+          <w:szCs w:val="32"/>
+        </w:rPr>
+        <w:t>Unittest1.cpp</w:t>
+      </w:r>
+    </w:p>
+    <w:p>
+      <w:pPr>
+        <w:ind w:left="360"/>
+        <w:rPr>
+          <w:sz w:val="32"/>
+          <w:szCs w:val="32"/>
+        </w:rPr>
+      </w:pPr>
+      <w:r>
+        <w:rPr>
+          <w:noProof/>
+        </w:rPr>
+        <w:drawing>
+          <wp:inline distT="0" distB="0" distL="0" distR="0" wp14:anchorId="55A19E08" wp14:editId="0773657D">
+            <wp:extent cx="4446417" cy="3924300"/>
+            <wp:effectExtent l="0" t="0" r="0" b="0"/>
+            <wp:docPr id="9" name="Picture 9"/>
+            <wp:cNvGraphicFramePr>
+              <a:graphicFrameLocks xmlns:a="http://schemas.openxmlformats.org/drawingml/2006/main" noChangeAspect="1"/>
+            </wp:cNvGraphicFramePr>
+            <a:graphic xmlns:a="http://schemas.openxmlformats.org/drawingml/2006/main">
+              <a:graphicData uri="http://schemas.openxmlformats.org/drawingml/2006/picture">
+                <pic:pic xmlns:pic="http://schemas.openxmlformats.org/drawingml/2006/picture">
+                  <pic:nvPicPr>
+                    <pic:cNvPr id="1" name=""/>
+                    <pic:cNvPicPr/>
+                  </pic:nvPicPr>
+                  <pic:blipFill>
+                    <a:blip r:embed="rId19"/>
+                    <a:stretch>
+                      <a:fillRect/>
+                    </a:stretch>
+                  </pic:blipFill>
+                  <pic:spPr>
+                    <a:xfrm>
+                      <a:off x="0" y="0"/>
+                      <a:ext cx="4447247" cy="3925033"/>
                     </a:xfrm>
                     <a:prstGeom prst="rect">
                       <a:avLst/>

</xml_diff>